<commit_message>
Signed-off-by: Allen Nguyen <allennguyen1993@gmail.com>
</commit_message>
<xml_diff>
--- a/Report.docx
+++ b/Report.docx
@@ -3,25 +3,71 @@
 <w:document xmlns:wpc="http://schemas.microsoft.com/office/word/2010/wordprocessingCanvas" xmlns:cx="http://schemas.microsoft.com/office/drawing/2014/chartex" xmlns:cx1="http://schemas.microsoft.com/office/drawing/2015/9/8/chartex" xmlns:cx2="http://schemas.microsoft.com/office/drawing/2015/10/21/chartex" xmlns:cx3="http://schemas.microsoft.com/office/drawing/2016/5/9/chartex" xmlns:cx4="http://schemas.microsoft.com/office/drawing/2016/5/10/chartex" xmlns:cx5="http://schemas.microsoft.com/office/drawing/2016/5/11/chartex" xmlns:cx6="http://schemas.microsoft.com/office/drawing/2016/5/12/chartex" xmlns:cx7="http://schemas.microsoft.com/office/drawing/2016/5/13/chartex" xmlns:cx8="http://schemas.microsoft.com/office/drawing/2016/5/14/chartex" xmlns:mc="http://schemas.openxmlformats.org/markup-compatibility/2006" xmlns:aink="http://schemas.microsoft.com/office/drawing/2016/ink" xmlns:am3d="http://schemas.microsoft.com/office/drawing/2017/model3d" xmlns:o="urn:schemas-microsoft-com:office:office" xmlns:r="http://schemas.openxmlformats.org/officeDocument/2006/relationships" xmlns:m="http://schemas.openxmlformats.org/officeDocument/2006/math" xmlns:v="urn:schemas-microsoft-com:vml" xmlns:wp14="http://schemas.microsoft.com/office/word/2010/wordprocessingDrawing" xmlns:wp="http://schemas.openxmlformats.org/drawingml/2006/wordprocessingDrawing" xmlns:w10="urn:schemas-microsoft-com:office:word" xmlns:w="http://schemas.openxmlformats.org/wordprocessingml/2006/main" xmlns:w14="http://schemas.microsoft.com/office/word/2010/wordml" xmlns:w15="http://schemas.microsoft.com/office/word/2012/wordml" xmlns:w16cid="http://schemas.microsoft.com/office/word/2016/wordml/cid" xmlns:w16se="http://schemas.microsoft.com/office/word/2015/wordml/symex" xmlns:wpg="http://schemas.microsoft.com/office/word/2010/wordprocessingGroup" xmlns:wpi="http://schemas.microsoft.com/office/word/2010/wordprocessingInk" xmlns:wne="http://schemas.microsoft.com/office/word/2006/wordml" xmlns:wps="http://schemas.microsoft.com/office/word/2010/wordprocessingShape" mc:Ignorable="w14 w15 w16se w16cid wp14">
   <w:body>
     <w:p>
-      <w:r>
+      <w:pPr>
+        <w:rPr>
+          <w:rFonts w:ascii="Times New Roman" w:hAnsi="Times New Roman" w:cs="Times New Roman"/>
+          <w:sz w:val="24"/>
+          <w:szCs w:val="24"/>
+        </w:rPr>
+      </w:pPr>
+      <w:r>
+        <w:rPr>
+          <w:rFonts w:ascii="Times New Roman" w:hAnsi="Times New Roman" w:cs="Times New Roman"/>
+          <w:sz w:val="24"/>
+          <w:szCs w:val="24"/>
+        </w:rPr>
         <w:t>Allen Nguyen</w:t>
       </w:r>
     </w:p>
     <w:p>
-      <w:r>
+      <w:pPr>
+        <w:rPr>
+          <w:rFonts w:ascii="Times New Roman" w:hAnsi="Times New Roman" w:cs="Times New Roman"/>
+          <w:sz w:val="24"/>
+          <w:szCs w:val="24"/>
+        </w:rPr>
+      </w:pPr>
+      <w:r>
+        <w:rPr>
+          <w:rFonts w:ascii="Times New Roman" w:hAnsi="Times New Roman" w:cs="Times New Roman"/>
+          <w:sz w:val="24"/>
+          <w:szCs w:val="24"/>
+        </w:rPr>
         <w:t>MECE 5397 (Scientific Computing for Mechanical Engineering)</w:t>
       </w:r>
     </w:p>
     <w:p>
       <w:pPr>
         <w:jc w:val="center"/>
-      </w:pPr>
-      <w:r>
+        <w:rPr>
+          <w:rFonts w:ascii="Times New Roman" w:hAnsi="Times New Roman" w:cs="Times New Roman"/>
+          <w:sz w:val="24"/>
+          <w:szCs w:val="24"/>
+        </w:rPr>
+      </w:pPr>
+      <w:r>
+        <w:rPr>
+          <w:rFonts w:ascii="Times New Roman" w:hAnsi="Times New Roman" w:cs="Times New Roman"/>
+          <w:sz w:val="24"/>
+          <w:szCs w:val="24"/>
+        </w:rPr>
         <w:t>Assignment 7</w:t>
       </w:r>
     </w:p>
     <w:p>
-      <w:r>
+      <w:pPr>
+        <w:rPr>
+          <w:rFonts w:ascii="Times New Roman" w:hAnsi="Times New Roman" w:cs="Times New Roman"/>
+          <w:sz w:val="24"/>
+          <w:szCs w:val="24"/>
+        </w:rPr>
+      </w:pPr>
+      <w:r>
+        <w:rPr>
+          <w:rFonts w:ascii="Times New Roman" w:hAnsi="Times New Roman" w:cs="Times New Roman"/>
+          <w:sz w:val="24"/>
+          <w:szCs w:val="24"/>
+        </w:rPr>
         <w:t>Problem 2:</w:t>
       </w:r>
     </w:p>
@@ -32,8 +78,18 @@
           <w:ilvl w:val="0"/>
           <w:numId w:val="1"/>
         </w:numPr>
-      </w:pPr>
-      <w:r>
+        <w:rPr>
+          <w:rFonts w:ascii="Times New Roman" w:hAnsi="Times New Roman" w:cs="Times New Roman"/>
+          <w:sz w:val="24"/>
+          <w:szCs w:val="24"/>
+        </w:rPr>
+      </w:pPr>
+      <w:r>
+        <w:rPr>
+          <w:rFonts w:ascii="Times New Roman" w:hAnsi="Times New Roman" w:cs="Times New Roman"/>
+          <w:sz w:val="24"/>
+          <w:szCs w:val="24"/>
+        </w:rPr>
         <w:t xml:space="preserve"> </w:t>
       </w:r>
     </w:p>
@@ -42,15 +98,23 @@
         <w:pStyle w:val="ListParagraph"/>
         <w:ind w:left="1080"/>
         <w:jc w:val="center"/>
-      </w:pPr>
-      <w:r>
-        <w:rPr>
+        <w:rPr>
+          <w:rFonts w:ascii="Times New Roman" w:hAnsi="Times New Roman" w:cs="Times New Roman"/>
+          <w:sz w:val="24"/>
+          <w:szCs w:val="24"/>
+        </w:rPr>
+      </w:pPr>
+      <w:r>
+        <w:rPr>
+          <w:rFonts w:ascii="Times New Roman" w:hAnsi="Times New Roman" w:cs="Times New Roman"/>
           <w:noProof/>
+          <w:sz w:val="24"/>
+          <w:szCs w:val="24"/>
         </w:rPr>
         <w:drawing>
-          <wp:inline distT="0" distB="0" distL="0" distR="0" wp14:anchorId="039D27EF" wp14:editId="27BFC213">
-            <wp:extent cx="3308350" cy="2606386"/>
-            <wp:effectExtent l="0" t="0" r="6350" b="3810"/>
+          <wp:inline distT="0" distB="0" distL="0" distR="0" wp14:anchorId="039D27EF" wp14:editId="257BFD1B">
+            <wp:extent cx="2476500" cy="1951037"/>
+            <wp:effectExtent l="0" t="0" r="0" b="0"/>
             <wp:docPr id="1" name="Picture 1"/>
             <wp:cNvGraphicFramePr>
               <a:graphicFrameLocks xmlns:a="http://schemas.openxmlformats.org/drawingml/2006/main" noChangeAspect="1"/>
@@ -71,7 +135,7 @@
                   <pic:spPr>
                     <a:xfrm rot="10800000" flipV="1">
                       <a:off x="0" y="0"/>
-                      <a:ext cx="3320076" cy="2615624"/>
+                      <a:ext cx="2513460" cy="1980155"/>
                     </a:xfrm>
                     <a:prstGeom prst="rect">
                       <a:avLst/>
@@ -87,31 +151,59 @@
     <w:p>
       <w:pPr>
         <w:jc w:val="center"/>
-      </w:pPr>
-      <w:r>
+        <w:rPr>
+          <w:rFonts w:ascii="Times New Roman" w:hAnsi="Times New Roman" w:cs="Times New Roman"/>
+          <w:sz w:val="24"/>
+          <w:szCs w:val="24"/>
+        </w:rPr>
+      </w:pPr>
+      <w:r>
+        <w:rPr>
+          <w:rFonts w:ascii="Times New Roman" w:hAnsi="Times New Roman" w:cs="Times New Roman"/>
+          <w:sz w:val="24"/>
+          <w:szCs w:val="24"/>
+        </w:rPr>
         <w:t>Figure 1: Graph comparing the exact solution (blue curve) and numerical solution (red curve) at T=10</w:t>
       </w:r>
       <w:r>
+        <w:rPr>
+          <w:rFonts w:ascii="Times New Roman" w:hAnsi="Times New Roman" w:cs="Times New Roman"/>
+          <w:sz w:val="24"/>
+          <w:szCs w:val="24"/>
+        </w:rPr>
         <w:t>.</w:t>
       </w:r>
     </w:p>
     <w:p>
       <w:pPr>
         <w:jc w:val="center"/>
+        <w:rPr>
+          <w:rFonts w:ascii="Times New Roman" w:hAnsi="Times New Roman" w:cs="Times New Roman"/>
+          <w:sz w:val="24"/>
+          <w:szCs w:val="24"/>
+        </w:rPr>
       </w:pPr>
     </w:p>
     <w:p>
       <w:pPr>
         <w:jc w:val="center"/>
-      </w:pPr>
-      <w:r>
-        <w:rPr>
+        <w:rPr>
+          <w:rFonts w:ascii="Times New Roman" w:hAnsi="Times New Roman" w:cs="Times New Roman"/>
+          <w:sz w:val="24"/>
+          <w:szCs w:val="24"/>
+        </w:rPr>
+      </w:pPr>
+      <w:r>
+        <w:rPr>
+          <w:rFonts w:ascii="Times New Roman" w:hAnsi="Times New Roman" w:cs="Times New Roman"/>
           <w:noProof/>
+          <w:sz w:val="24"/>
+          <w:szCs w:val="24"/>
         </w:rPr>
         <w:drawing>
-          <wp:inline distT="0" distB="0" distL="0" distR="0" wp14:anchorId="562C18F9" wp14:editId="56C4248A">
-            <wp:extent cx="4146550" cy="2711450"/>
-            <wp:effectExtent l="0" t="0" r="6350" b="0"/>
+          <wp:inline distT="0" distB="0" distL="0" distR="0" wp14:anchorId="562C18F9" wp14:editId="43E73708">
+            <wp:extent cx="2292350" cy="1498979"/>
+            <wp:effectExtent l="0" t="0" r="0" b="6350"/>
             <wp:docPr id="2" name="Picture 2"/>
             <wp:cNvGraphicFramePr>
               <a:graphicFrameLocks xmlns:a="http://schemas.openxmlformats.org/drawingml/2006/main" noChangeAspect="1"/>
@@ -132,7 +224,7 @@
                   <pic:spPr>
                     <a:xfrm>
                       <a:off x="0" y="0"/>
-                      <a:ext cx="4532264" cy="2963670"/>
+                      <a:ext cx="2526000" cy="1651764"/>
                     </a:xfrm>
                     <a:prstGeom prst="rect">
                       <a:avLst/>
@@ -148,32 +240,61 @@
     <w:p>
       <w:pPr>
         <w:jc w:val="center"/>
-      </w:pPr>
-      <w:r>
+        <w:rPr>
+          <w:rFonts w:ascii="Times New Roman" w:hAnsi="Times New Roman" w:cs="Times New Roman"/>
+          <w:sz w:val="24"/>
+          <w:szCs w:val="24"/>
+        </w:rPr>
+      </w:pPr>
+      <w:r>
+        <w:rPr>
+          <w:rFonts w:ascii="Times New Roman" w:hAnsi="Times New Roman" w:cs="Times New Roman"/>
+          <w:sz w:val="24"/>
+          <w:szCs w:val="24"/>
+        </w:rPr>
         <w:t>Figure 2: Graph comparing the exact solution (blue curve) and numerical solution (red curve) at T=2</w:t>
       </w:r>
       <w:r>
+        <w:rPr>
+          <w:rFonts w:ascii="Times New Roman" w:hAnsi="Times New Roman" w:cs="Times New Roman"/>
+          <w:sz w:val="24"/>
+          <w:szCs w:val="24"/>
+        </w:rPr>
         <w:t>.</w:t>
       </w:r>
     </w:p>
     <w:p>
       <w:pPr>
+        <w:rPr>
+          <w:rFonts w:ascii="Times New Roman" w:hAnsi="Times New Roman" w:cs="Times New Roman"/>
+          <w:sz w:val="24"/>
+          <w:szCs w:val="24"/>
+        </w:rPr>
+      </w:pPr>
+      <w:bookmarkStart w:id="0" w:name="_GoBack"/>
+      <w:bookmarkEnd w:id="0"/>
+    </w:p>
+    <w:p>
+      <w:pPr>
         <w:jc w:val="center"/>
-      </w:pPr>
-    </w:p>
-    <w:p>
-      <w:pPr>
-        <w:jc w:val="center"/>
-      </w:pPr>
-      <w:r>
-        <w:rPr>
+        <w:rPr>
+          <w:rFonts w:ascii="Times New Roman" w:hAnsi="Times New Roman" w:cs="Times New Roman"/>
+          <w:sz w:val="24"/>
+          <w:szCs w:val="24"/>
+        </w:rPr>
+      </w:pPr>
+      <w:r>
+        <w:rPr>
+          <w:rFonts w:ascii="Times New Roman" w:hAnsi="Times New Roman" w:cs="Times New Roman"/>
           <w:noProof/>
+          <w:sz w:val="24"/>
+          <w:szCs w:val="24"/>
         </w:rPr>
         <w:lastRenderedPageBreak/>
         <w:drawing>
-          <wp:inline distT="0" distB="0" distL="0" distR="0" wp14:anchorId="0C29C8AE" wp14:editId="108C522C">
-            <wp:extent cx="3613150" cy="2876237"/>
-            <wp:effectExtent l="0" t="0" r="6350" b="635"/>
+          <wp:inline distT="0" distB="0" distL="0" distR="0" wp14:anchorId="0C29C8AE" wp14:editId="0090246B">
+            <wp:extent cx="2133600" cy="1698446"/>
+            <wp:effectExtent l="0" t="0" r="0" b="0"/>
             <wp:docPr id="3" name="Picture 3"/>
             <wp:cNvGraphicFramePr>
               <a:graphicFrameLocks xmlns:a="http://schemas.openxmlformats.org/drawingml/2006/main" noChangeAspect="1"/>
@@ -194,7 +315,7 @@
                   <pic:spPr>
                     <a:xfrm>
                       <a:off x="0" y="0"/>
-                      <a:ext cx="3627420" cy="2887596"/>
+                      <a:ext cx="2169479" cy="1727008"/>
                     </a:xfrm>
                     <a:prstGeom prst="rect">
                       <a:avLst/>
@@ -210,39 +331,93 @@
     <w:p>
       <w:pPr>
         <w:jc w:val="center"/>
-      </w:pPr>
-      <w:r>
+        <w:rPr>
+          <w:rFonts w:ascii="Times New Roman" w:hAnsi="Times New Roman" w:cs="Times New Roman"/>
+          <w:sz w:val="24"/>
+          <w:szCs w:val="24"/>
+        </w:rPr>
+      </w:pPr>
+      <w:r>
+        <w:rPr>
+          <w:rFonts w:ascii="Times New Roman" w:hAnsi="Times New Roman" w:cs="Times New Roman"/>
+          <w:sz w:val="24"/>
+          <w:szCs w:val="24"/>
+        </w:rPr>
         <w:t>Figure 3: Graph comparing exact solution (blue curve) and numerical solution (red curve) at T=5.</w:t>
       </w:r>
     </w:p>
     <w:p>
-      <w:r>
+      <w:pPr>
+        <w:spacing w:line="480" w:lineRule="auto"/>
+        <w:rPr>
+          <w:rFonts w:ascii="Times New Roman" w:hAnsi="Times New Roman" w:cs="Times New Roman"/>
+          <w:sz w:val="24"/>
+          <w:szCs w:val="24"/>
+        </w:rPr>
+      </w:pPr>
+      <w:r>
+        <w:rPr>
+          <w:rFonts w:ascii="Times New Roman" w:hAnsi="Times New Roman" w:cs="Times New Roman"/>
+          <w:sz w:val="24"/>
+          <w:szCs w:val="24"/>
+        </w:rPr>
         <w:tab/>
         <w:t xml:space="preserve">The numerical solutions shown in the three graphs above were obtained </w:t>
       </w:r>
       <w:r>
+        <w:rPr>
+          <w:rFonts w:ascii="Times New Roman" w:hAnsi="Times New Roman" w:cs="Times New Roman"/>
+          <w:sz w:val="24"/>
+          <w:szCs w:val="24"/>
+        </w:rPr>
         <w:t xml:space="preserve">from Crank-Nicolson method </w:t>
       </w:r>
       <w:r>
+        <w:rPr>
+          <w:rFonts w:ascii="Times New Roman" w:hAnsi="Times New Roman" w:cs="Times New Roman"/>
+          <w:sz w:val="24"/>
+          <w:szCs w:val="24"/>
+        </w:rPr>
         <w:t xml:space="preserve">with k=1 and 200 internal points for both time and space. </w:t>
       </w:r>
       <w:r>
+        <w:rPr>
+          <w:rFonts w:ascii="Times New Roman" w:hAnsi="Times New Roman" w:cs="Times New Roman"/>
+          <w:sz w:val="24"/>
+          <w:szCs w:val="24"/>
+        </w:rPr>
         <w:t>As the number of internal points for time and space increases, the average error becomes smaller.</w:t>
       </w:r>
     </w:p>
-    <w:p/>
+    <w:p>
+      <w:pPr>
+        <w:rPr>
+          <w:rFonts w:ascii="Times New Roman" w:hAnsi="Times New Roman" w:cs="Times New Roman"/>
+          <w:sz w:val="24"/>
+          <w:szCs w:val="24"/>
+        </w:rPr>
+      </w:pPr>
+    </w:p>
     <w:p>
       <w:pPr>
         <w:jc w:val="center"/>
-      </w:pPr>
-      <w:r>
-        <w:rPr>
+        <w:rPr>
+          <w:rFonts w:ascii="Times New Roman" w:hAnsi="Times New Roman" w:cs="Times New Roman"/>
+          <w:sz w:val="24"/>
+          <w:szCs w:val="24"/>
+        </w:rPr>
+      </w:pPr>
+      <w:r>
+        <w:rPr>
+          <w:rFonts w:ascii="Times New Roman" w:hAnsi="Times New Roman" w:cs="Times New Roman"/>
           <w:noProof/>
+          <w:sz w:val="24"/>
+          <w:szCs w:val="24"/>
         </w:rPr>
         <w:drawing>
-          <wp:inline distT="0" distB="0" distL="0" distR="0" wp14:anchorId="79A2CFC1" wp14:editId="4ECDFFF6">
-            <wp:extent cx="4076700" cy="3225210"/>
-            <wp:effectExtent l="0" t="0" r="0" b="0"/>
+          <wp:inline distT="0" distB="0" distL="0" distR="0" wp14:anchorId="79A2CFC1" wp14:editId="2E573044">
+            <wp:extent cx="2592549" cy="2051050"/>
+            <wp:effectExtent l="0" t="0" r="0" b="6350"/>
             <wp:docPr id="4" name="Picture 4"/>
             <wp:cNvGraphicFramePr>
               <a:graphicFrameLocks xmlns:a="http://schemas.openxmlformats.org/drawingml/2006/main" noChangeAspect="1"/>
@@ -263,7 +438,7 @@
                   <pic:spPr>
                     <a:xfrm>
                       <a:off x="0" y="0"/>
-                      <a:ext cx="4140327" cy="3275548"/>
+                      <a:ext cx="2671733" cy="2113695"/>
                     </a:xfrm>
                     <a:prstGeom prst="rect">
                       <a:avLst/>
@@ -279,22 +454,258 @@
     <w:p>
       <w:pPr>
         <w:jc w:val="center"/>
-      </w:pPr>
-      <w:r>
+        <w:rPr>
+          <w:rFonts w:ascii="Times New Roman" w:hAnsi="Times New Roman" w:cs="Times New Roman"/>
+          <w:sz w:val="24"/>
+          <w:szCs w:val="24"/>
+        </w:rPr>
+      </w:pPr>
+      <w:r>
+        <w:rPr>
+          <w:rFonts w:ascii="Times New Roman" w:hAnsi="Times New Roman" w:cs="Times New Roman"/>
+          <w:sz w:val="24"/>
+          <w:szCs w:val="24"/>
+        </w:rPr>
         <w:t>Figure 4: Graph comparing exact solution (blue curve) and numerical solution (red curve) at T=10</w:t>
       </w:r>
     </w:p>
     <w:p>
-      <w:r>
-        <w:lastRenderedPageBreak/>
+      <w:pPr>
+        <w:spacing w:line="480" w:lineRule="auto"/>
+        <w:rPr>
+          <w:rFonts w:ascii="Times New Roman" w:hAnsi="Times New Roman" w:cs="Times New Roman"/>
+          <w:sz w:val="24"/>
+          <w:szCs w:val="24"/>
+        </w:rPr>
+      </w:pPr>
+      <w:r>
+        <w:rPr>
+          <w:rFonts w:ascii="Times New Roman" w:hAnsi="Times New Roman" w:cs="Times New Roman"/>
+          <w:sz w:val="24"/>
+          <w:szCs w:val="24"/>
+        </w:rPr>
         <w:tab/>
         <w:t xml:space="preserve">Figure 4 was obtained with 500 internal points for space and time. As </w:t>
       </w:r>
       <w:r>
-        <w:t>seen in the graph, the average error is so small that both curves are on top of each other. This proves that the numerical solution has grid covergence</w:t>
-      </w:r>
-      <w:bookmarkStart w:id="0" w:name="_GoBack"/>
-      <w:bookmarkEnd w:id="0"/>
+        <w:rPr>
+          <w:rFonts w:ascii="Times New Roman" w:hAnsi="Times New Roman" w:cs="Times New Roman"/>
+          <w:sz w:val="24"/>
+          <w:szCs w:val="24"/>
+        </w:rPr>
+        <w:t xml:space="preserve">seen in the graph, the average error is so small that both curves are on top of each other. This proves that the numerical solution has grid </w:t>
+      </w:r>
+      <w:r>
+        <w:rPr>
+          <w:rFonts w:ascii="Times New Roman" w:hAnsi="Times New Roman" w:cs="Times New Roman"/>
+          <w:sz w:val="24"/>
+          <w:szCs w:val="24"/>
+        </w:rPr>
+        <w:t>convergence.</w:t>
+      </w:r>
+    </w:p>
+    <w:p>
+      <w:pPr>
+        <w:spacing w:line="480" w:lineRule="auto"/>
+        <w:rPr>
+          <w:rFonts w:ascii="Times New Roman" w:hAnsi="Times New Roman" w:cs="Times New Roman"/>
+          <w:sz w:val="24"/>
+          <w:szCs w:val="24"/>
+        </w:rPr>
+      </w:pPr>
+      <w:r>
+        <w:rPr>
+          <w:rFonts w:ascii="Times New Roman" w:hAnsi="Times New Roman" w:cs="Times New Roman"/>
+          <w:sz w:val="24"/>
+          <w:szCs w:val="24"/>
+        </w:rPr>
+        <w:tab/>
+        <w:t>To test for grid indepen</w:t>
+      </w:r>
+      <w:r>
+        <w:rPr>
+          <w:rFonts w:ascii="Times New Roman" w:hAnsi="Times New Roman" w:cs="Times New Roman"/>
+          <w:sz w:val="24"/>
+          <w:szCs w:val="24"/>
+        </w:rPr>
+        <w:t>dence,</w:t>
+      </w:r>
+      <w:r>
+        <w:rPr>
+          <w:rFonts w:ascii="Times New Roman" w:hAnsi="Times New Roman" w:cs="Times New Roman"/>
+          <w:sz w:val="24"/>
+          <w:szCs w:val="24"/>
+        </w:rPr>
+        <w:t xml:space="preserve"> the number of points for time and space alternately are kept constant with number of points for the other is increased</w:t>
+      </w:r>
+      <w:r>
+        <w:rPr>
+          <w:rFonts w:ascii="Times New Roman" w:hAnsi="Times New Roman" w:cs="Times New Roman"/>
+          <w:sz w:val="24"/>
+          <w:szCs w:val="24"/>
+        </w:rPr>
+        <w:t>.</w:t>
+      </w:r>
+    </w:p>
+    <w:p>
+      <w:pPr>
+        <w:spacing w:line="480" w:lineRule="auto"/>
+        <w:jc w:val="center"/>
+        <w:rPr>
+          <w:rFonts w:ascii="Times New Roman" w:hAnsi="Times New Roman" w:cs="Times New Roman"/>
+          <w:sz w:val="24"/>
+          <w:szCs w:val="24"/>
+        </w:rPr>
+      </w:pPr>
+      <w:r>
+        <w:rPr>
+          <w:noProof/>
+        </w:rPr>
+        <w:lastRenderedPageBreak/>
+        <w:drawing>
+          <wp:inline distT="0" distB="0" distL="0" distR="0" wp14:anchorId="597E916A" wp14:editId="173CA46B">
+            <wp:extent cx="2428584" cy="1917700"/>
+            <wp:effectExtent l="0" t="0" r="0" b="6350"/>
+            <wp:docPr id="5" name="Picture 5"/>
+            <wp:cNvGraphicFramePr>
+              <a:graphicFrameLocks xmlns:a="http://schemas.openxmlformats.org/drawingml/2006/main" noChangeAspect="1"/>
+            </wp:cNvGraphicFramePr>
+            <a:graphic xmlns:a="http://schemas.openxmlformats.org/drawingml/2006/main">
+              <a:graphicData uri="http://schemas.openxmlformats.org/drawingml/2006/picture">
+                <pic:pic xmlns:pic="http://schemas.openxmlformats.org/drawingml/2006/picture">
+                  <pic:nvPicPr>
+                    <pic:cNvPr id="1" name=""/>
+                    <pic:cNvPicPr/>
+                  </pic:nvPicPr>
+                  <pic:blipFill>
+                    <a:blip r:embed="rId9"/>
+                    <a:stretch>
+                      <a:fillRect/>
+                    </a:stretch>
+                  </pic:blipFill>
+                  <pic:spPr>
+                    <a:xfrm>
+                      <a:off x="0" y="0"/>
+                      <a:ext cx="2462801" cy="1944719"/>
+                    </a:xfrm>
+                    <a:prstGeom prst="rect">
+                      <a:avLst/>
+                    </a:prstGeom>
+                  </pic:spPr>
+                </pic:pic>
+              </a:graphicData>
+            </a:graphic>
+          </wp:inline>
+        </w:drawing>
+      </w:r>
+    </w:p>
+    <w:p>
+      <w:pPr>
+        <w:spacing w:line="480" w:lineRule="auto"/>
+        <w:jc w:val="center"/>
+        <w:rPr>
+          <w:rFonts w:ascii="Times New Roman" w:hAnsi="Times New Roman" w:cs="Times New Roman"/>
+          <w:sz w:val="24"/>
+          <w:szCs w:val="24"/>
+        </w:rPr>
+      </w:pPr>
+      <w:r>
+        <w:rPr>
+          <w:rFonts w:ascii="Times New Roman" w:hAnsi="Times New Roman" w:cs="Times New Roman"/>
+          <w:sz w:val="24"/>
+          <w:szCs w:val="24"/>
+        </w:rPr>
+        <w:t>Figure 5</w:t>
+      </w:r>
+    </w:p>
+    <w:p>
+      <w:pPr>
+        <w:spacing w:line="480" w:lineRule="auto"/>
+        <w:jc w:val="center"/>
+        <w:rPr>
+          <w:rFonts w:ascii="Times New Roman" w:hAnsi="Times New Roman" w:cs="Times New Roman"/>
+          <w:sz w:val="24"/>
+          <w:szCs w:val="24"/>
+        </w:rPr>
+      </w:pPr>
+      <w:r>
+        <w:rPr>
+          <w:noProof/>
+        </w:rPr>
+        <w:drawing>
+          <wp:inline distT="0" distB="0" distL="0" distR="0" wp14:anchorId="700C4D78" wp14:editId="035774D4">
+            <wp:extent cx="2489200" cy="1977531"/>
+            <wp:effectExtent l="0" t="0" r="6350" b="3810"/>
+            <wp:docPr id="6" name="Picture 6"/>
+            <wp:cNvGraphicFramePr>
+              <a:graphicFrameLocks xmlns:a="http://schemas.openxmlformats.org/drawingml/2006/main" noChangeAspect="1"/>
+            </wp:cNvGraphicFramePr>
+            <a:graphic xmlns:a="http://schemas.openxmlformats.org/drawingml/2006/main">
+              <a:graphicData uri="http://schemas.openxmlformats.org/drawingml/2006/picture">
+                <pic:pic xmlns:pic="http://schemas.openxmlformats.org/drawingml/2006/picture">
+                  <pic:nvPicPr>
+                    <pic:cNvPr id="1" name=""/>
+                    <pic:cNvPicPr/>
+                  </pic:nvPicPr>
+                  <pic:blipFill>
+                    <a:blip r:embed="rId10"/>
+                    <a:stretch>
+                      <a:fillRect/>
+                    </a:stretch>
+                  </pic:blipFill>
+                  <pic:spPr>
+                    <a:xfrm>
+                      <a:off x="0" y="0"/>
+                      <a:ext cx="2517768" cy="2000227"/>
+                    </a:xfrm>
+                    <a:prstGeom prst="rect">
+                      <a:avLst/>
+                    </a:prstGeom>
+                  </pic:spPr>
+                </pic:pic>
+              </a:graphicData>
+            </a:graphic>
+          </wp:inline>
+        </w:drawing>
+      </w:r>
+    </w:p>
+    <w:p>
+      <w:pPr>
+        <w:spacing w:line="480" w:lineRule="auto"/>
+        <w:jc w:val="center"/>
+        <w:rPr>
+          <w:rFonts w:ascii="Times New Roman" w:hAnsi="Times New Roman" w:cs="Times New Roman"/>
+          <w:sz w:val="24"/>
+          <w:szCs w:val="24"/>
+        </w:rPr>
+      </w:pPr>
+      <w:r>
+        <w:rPr>
+          <w:rFonts w:ascii="Times New Roman" w:hAnsi="Times New Roman" w:cs="Times New Roman"/>
+          <w:sz w:val="24"/>
+          <w:szCs w:val="24"/>
+        </w:rPr>
+        <w:t>Figure 6</w:t>
+      </w:r>
+    </w:p>
+    <w:p>
+      <w:pPr>
+        <w:spacing w:line="480" w:lineRule="auto"/>
+        <w:rPr>
+          <w:rFonts w:ascii="Times New Roman" w:hAnsi="Times New Roman" w:cs="Times New Roman"/>
+          <w:sz w:val="24"/>
+          <w:szCs w:val="24"/>
+        </w:rPr>
+      </w:pPr>
+      <w:r>
+        <w:rPr>
+          <w:rFonts w:ascii="Times New Roman" w:hAnsi="Times New Roman" w:cs="Times New Roman"/>
+          <w:sz w:val="24"/>
+          <w:szCs w:val="24"/>
+        </w:rPr>
+        <w:tab/>
+        <w:t>Figure 5 is obtained by keeping a constant number of points for time while increasing the number of points for space. Figure 6 is produced by doing the opposition. Nevertheless, both cases, error goes to zeros. This proves that the numerical solution is grid independent, which means no matter which way, time or space, grids become finer, the error tends to zero.</w:t>
+      </w:r>
     </w:p>
     <w:sectPr>
       <w:pgSz w:w="12240" w:h="15840"/>

</xml_diff>